<commit_message>
Toevoeging aan verslag 13/02
</commit_message>
<xml_diff>
--- a/Doc/Verslagen/Verslagvergadering13022015.docx
+++ b/Doc/Verslagen/Verslagvergadering13022015.docx
@@ -74,7 +74,7 @@
       <w:pPr>
         <w:numPr>
           <w:ilvl w:val="0"/>
-          <w:numId w:val="7"/>
+          <w:numId w:val="8"/>
         </w:numPr>
         <w:ind w:left="720" w:hanging="359"/>
         <w:contextualSpacing w:val="1"/>
@@ -93,7 +93,7 @@
       <w:pPr>
         <w:numPr>
           <w:ilvl w:val="0"/>
-          <w:numId w:val="7"/>
+          <w:numId w:val="8"/>
         </w:numPr>
         <w:ind w:left="720" w:hanging="359"/>
         <w:contextualSpacing w:val="1"/>
@@ -112,7 +112,7 @@
       <w:pPr>
         <w:numPr>
           <w:ilvl w:val="0"/>
-          <w:numId w:val="7"/>
+          <w:numId w:val="8"/>
         </w:numPr>
         <w:ind w:left="720" w:hanging="359"/>
         <w:contextualSpacing w:val="1"/>
@@ -131,7 +131,7 @@
       <w:pPr>
         <w:numPr>
           <w:ilvl w:val="0"/>
-          <w:numId w:val="7"/>
+          <w:numId w:val="8"/>
         </w:numPr>
         <w:ind w:left="720" w:hanging="359"/>
         <w:contextualSpacing w:val="1"/>
@@ -150,7 +150,7 @@
       <w:pPr>
         <w:numPr>
           <w:ilvl w:val="0"/>
-          <w:numId w:val="7"/>
+          <w:numId w:val="8"/>
         </w:numPr>
         <w:ind w:left="720" w:hanging="359"/>
         <w:contextualSpacing w:val="1"/>
@@ -216,6 +216,43 @@
           <w:b w:val="1"/>
           <w:rtl w:val="0"/>
         </w:rPr>
+        <w:t xml:space="preserve">DAL:</w:t>
+      </w:r>
+      <w:r>
+        <w:rPr>
+          <w:rtl w:val="0"/>
+        </w:rPr>
+        <w:br w:type="textWrapping"/>
+        <w:t xml:space="preserve">De dal wordt geschreven in JDBC. Alle queries worden uitgeschreven.</w:t>
+      </w:r>
+    </w:p>
+    <w:p>
+      <w:pPr>
+        <w:contextualSpacing w:val="0"/>
+      </w:pPr>
+      <w:r>
+        <w:rPr>
+          <w:rtl w:val="0"/>
+        </w:rPr>
+      </w:r>
+    </w:p>
+    <w:p>
+      <w:pPr>
+        <w:numPr>
+          <w:ilvl w:val="0"/>
+          <w:numId w:val="6"/>
+        </w:numPr>
+        <w:ind w:left="720" w:hanging="359"/>
+        <w:contextualSpacing w:val="1"/>
+        <w:rPr>
+          <w:u w:val="none"/>
+        </w:rPr>
+      </w:pPr>
+      <w:r>
+        <w:rPr>
+          <w:b w:val="1"/>
+          <w:rtl w:val="0"/>
+        </w:rPr>
         <w:t xml:space="preserve">QR codes</w:t>
       </w:r>
       <w:r>
@@ -317,7 +354,7 @@
       <w:pPr>
         <w:numPr>
           <w:ilvl w:val="0"/>
-          <w:numId w:val="6"/>
+          <w:numId w:val="7"/>
         </w:numPr>
         <w:ind w:left="720" w:hanging="359"/>
         <w:contextualSpacing w:val="1"/>
@@ -1188,6 +1225,116 @@
     </w:lvl>
   </w:abstractNum>
   <w:abstractNum w:abstractNumId="7">
+    <w:lvl w:ilvl="0">
+      <w:start w:val="1"/>
+      <w:numFmt w:val="bullet"/>
+      <w:lvlText w:val="-"/>
+      <w:lvlJc w:val="left"/>
+      <w:pPr>
+        <w:ind w:left="720" w:firstLine="360"/>
+      </w:pPr>
+      <w:rPr>
+        <w:u w:val="none"/>
+      </w:rPr>
+    </w:lvl>
+    <w:lvl w:ilvl="1">
+      <w:start w:val="1"/>
+      <w:numFmt w:val="bullet"/>
+      <w:lvlText w:val="-"/>
+      <w:lvlJc w:val="left"/>
+      <w:pPr>
+        <w:ind w:left="1440" w:firstLine="1080"/>
+      </w:pPr>
+      <w:rPr>
+        <w:u w:val="none"/>
+      </w:rPr>
+    </w:lvl>
+    <w:lvl w:ilvl="2">
+      <w:start w:val="1"/>
+      <w:numFmt w:val="bullet"/>
+      <w:lvlText w:val="-"/>
+      <w:lvlJc w:val="left"/>
+      <w:pPr>
+        <w:ind w:left="2160" w:firstLine="1800"/>
+      </w:pPr>
+      <w:rPr>
+        <w:u w:val="none"/>
+      </w:rPr>
+    </w:lvl>
+    <w:lvl w:ilvl="3">
+      <w:start w:val="1"/>
+      <w:numFmt w:val="bullet"/>
+      <w:lvlText w:val="-"/>
+      <w:lvlJc w:val="left"/>
+      <w:pPr>
+        <w:ind w:left="2880" w:firstLine="2520"/>
+      </w:pPr>
+      <w:rPr>
+        <w:u w:val="none"/>
+      </w:rPr>
+    </w:lvl>
+    <w:lvl w:ilvl="4">
+      <w:start w:val="1"/>
+      <w:numFmt w:val="bullet"/>
+      <w:lvlText w:val="-"/>
+      <w:lvlJc w:val="left"/>
+      <w:pPr>
+        <w:ind w:left="3600" w:firstLine="3240"/>
+      </w:pPr>
+      <w:rPr>
+        <w:u w:val="none"/>
+      </w:rPr>
+    </w:lvl>
+    <w:lvl w:ilvl="5">
+      <w:start w:val="1"/>
+      <w:numFmt w:val="bullet"/>
+      <w:lvlText w:val="-"/>
+      <w:lvlJc w:val="left"/>
+      <w:pPr>
+        <w:ind w:left="4320" w:firstLine="3960"/>
+      </w:pPr>
+      <w:rPr>
+        <w:u w:val="none"/>
+      </w:rPr>
+    </w:lvl>
+    <w:lvl w:ilvl="6">
+      <w:start w:val="1"/>
+      <w:numFmt w:val="bullet"/>
+      <w:lvlText w:val="-"/>
+      <w:lvlJc w:val="left"/>
+      <w:pPr>
+        <w:ind w:left="5040" w:firstLine="4680"/>
+      </w:pPr>
+      <w:rPr>
+        <w:u w:val="none"/>
+      </w:rPr>
+    </w:lvl>
+    <w:lvl w:ilvl="7">
+      <w:start w:val="1"/>
+      <w:numFmt w:val="bullet"/>
+      <w:lvlText w:val="-"/>
+      <w:lvlJc w:val="left"/>
+      <w:pPr>
+        <w:ind w:left="5760" w:firstLine="5400"/>
+      </w:pPr>
+      <w:rPr>
+        <w:u w:val="none"/>
+      </w:rPr>
+    </w:lvl>
+    <w:lvl w:ilvl="8">
+      <w:start w:val="1"/>
+      <w:numFmt w:val="bullet"/>
+      <w:lvlText w:val="-"/>
+      <w:lvlJc w:val="left"/>
+      <w:pPr>
+        <w:ind w:left="6480" w:firstLine="6120"/>
+      </w:pPr>
+      <w:rPr>
+        <w:u w:val="none"/>
+      </w:rPr>
+    </w:lvl>
+  </w:abstractNum>
+  <w:abstractNum w:abstractNumId="8">
     <w:lvl w:ilvl="0">
       <w:start w:val="1"/>
       <w:numFmt w:val="bullet"/>
@@ -1317,6 +1464,9 @@
   </w:num>
   <w:num w:numId="7">
     <w:abstractNumId w:val="7"/>
+  </w:num>
+  <w:num w:numId="8">
+    <w:abstractNumId w:val="8"/>
   </w:num>
 </w:numbering>
 </file>

</xml_diff>